<commit_message>
updated doc: added methods for each project
</commit_message>
<xml_diff>
--- a/Football Data Science Project.docx
+++ b/Football Data Science Project.docx
@@ -216,7 +216,23 @@
           <w:color w:val="000000"/>
           <w:lang w:eastAsia="en-AU"/>
         </w:rPr>
-        <w:t>Messi’s latest penalties directions</w:t>
+        <w:t>Messi</w:t>
+      </w:r>
+      <w:r>
+        <w:rPr>
+          <w:rFonts w:ascii="Arial" w:eastAsia="Times New Roman" w:hAnsi="Arial" w:cs="Arial"/>
+          <w:color w:val="000000"/>
+          <w:lang w:eastAsia="en-AU"/>
+        </w:rPr>
+        <w:t xml:space="preserve"> (or certain team(s))</w:t>
+      </w:r>
+      <w:r>
+        <w:rPr>
+          <w:rFonts w:ascii="Arial" w:eastAsia="Times New Roman" w:hAnsi="Arial" w:cs="Arial"/>
+          <w:color w:val="000000"/>
+          <w:lang w:eastAsia="en-AU"/>
+        </w:rPr>
+        <w:t>’s latest penalties directions</w:t>
       </w:r>
     </w:p>
     <w:p>
@@ -321,6 +337,14 @@
         </w:rPr>
         <w:t>Does height have a relationship with headed goals?</w:t>
       </w:r>
+      <w:r>
+        <w:rPr>
+          <w:rFonts w:ascii="Arial" w:eastAsia="Times New Roman" w:hAnsi="Arial" w:cs="Arial"/>
+          <w:color w:val="000000"/>
+          <w:lang w:eastAsia="en-AU"/>
+        </w:rPr>
+        <w:t xml:space="preserve"> (correlation matrix?)</w:t>
+      </w:r>
     </w:p>
     <w:p>
       <w:pPr>
@@ -374,6 +398,14 @@
           <w:lang w:eastAsia="en-AU"/>
         </w:rPr>
         <w:t>Predict Messi’s next penalty direction</w:t>
+      </w:r>
+      <w:r>
+        <w:rPr>
+          <w:rFonts w:ascii="Arial" w:eastAsia="Times New Roman" w:hAnsi="Arial" w:cs="Arial"/>
+          <w:color w:val="000000"/>
+          <w:lang w:eastAsia="en-AU"/>
+        </w:rPr>
+        <w:t xml:space="preserve"> (lin/log regression)</w:t>
       </w:r>
     </w:p>
     <w:p/>

</xml_diff>